<commit_message>
updated Thesis for LAS
</commit_message>
<xml_diff>
--- a/LAS432/Research Proposal.docx
+++ b/LAS432/Research Proposal.docx
@@ -87,59 +87,206 @@
         </w:rPr>
         <w:tab/>
       </w:r>
+    </w:p>
+    <w:p>
+      <w:pPr>
+        <w:spacing w:line="480" w:lineRule="auto"/>
+        <w:rPr>
+          <w:sz w:val="24"/>
+          <w:szCs w:val="24"/>
+        </w:rPr>
+      </w:pPr>
+      <w:r>
+        <w:rPr>
+          <w:sz w:val="24"/>
+          <w:szCs w:val="24"/>
+        </w:rPr>
+        <w:tab/>
+        <w:t>Virtual reality has advanced a great deal over the years and is now used in a variety of applications.  These applications include immersive 3D</w:t>
+      </w:r>
+      <w:r>
+        <w:rPr>
+          <w:sz w:val="24"/>
+          <w:szCs w:val="24"/>
+        </w:rPr>
+        <w:t>(3-Dimensional)</w:t>
+      </w:r>
+      <w:r>
+        <w:rPr>
+          <w:sz w:val="24"/>
+          <w:szCs w:val="24"/>
+        </w:rPr>
+        <w:t xml:space="preserve"> worlds used in gaming, surgical training for medical students, military simulations (com</w:t>
+      </w:r>
+      <w:r>
+        <w:rPr>
+          <w:sz w:val="24"/>
+          <w:szCs w:val="24"/>
+        </w:rPr>
+        <w:t>mand, combat, and defusing IEDs (improvised explosive devices), etc.)</w:t>
+      </w:r>
+      <w:r>
+        <w:rPr>
+          <w:sz w:val="24"/>
+          <w:szCs w:val="24"/>
+        </w:rPr>
+        <w:t>, flight simulators, automobile prototype testing</w:t>
+      </w:r>
+      <w:r>
+        <w:rPr>
+          <w:sz w:val="24"/>
+          <w:szCs w:val="24"/>
+        </w:rPr>
+        <w:t xml:space="preserve">, PSTD(post-traumatic stress disorder) therapy, alternate approaches to education and more.  </w:t>
+      </w:r>
+    </w:p>
+    <w:p>
+      <w:pPr>
+        <w:spacing w:line="480" w:lineRule="auto"/>
+        <w:ind w:firstLine="720"/>
+        <w:rPr>
+          <w:sz w:val="24"/>
+          <w:szCs w:val="24"/>
+        </w:rPr>
+      </w:pPr>
+      <w:r>
+        <w:rPr>
+          <w:sz w:val="24"/>
+          <w:szCs w:val="24"/>
+        </w:rPr>
+        <w:t xml:space="preserve">The purpose of virtual reality is to provide a sense of realism to a world that doesn’t exist.  </w:t>
+      </w:r>
+      <w:r>
+        <w:rPr>
+          <w:b/>
+          <w:sz w:val="24"/>
+          <w:szCs w:val="24"/>
+          <w:u w:val="single"/>
+        </w:rPr>
+        <w:t>Thesis</w:t>
+      </w:r>
+      <w:r>
+        <w:rPr>
+          <w:sz w:val="24"/>
+          <w:szCs w:val="24"/>
+        </w:rPr>
+        <w:t>:</w:t>
+      </w:r>
+      <w:r>
+        <w:rPr>
+          <w:b/>
+          <w:sz w:val="24"/>
+          <w:szCs w:val="24"/>
+        </w:rPr>
+        <w:t xml:space="preserve"> </w:t>
+      </w:r>
+      <w:r>
+        <w:rPr>
+          <w:sz w:val="24"/>
+          <w:szCs w:val="24"/>
+        </w:rPr>
+        <w:t xml:space="preserve"> Virtual reality is an emergent technology that is bringing forth</w:t>
+      </w:r>
+      <w:r>
+        <w:rPr>
+          <w:sz w:val="24"/>
+          <w:szCs w:val="24"/>
+        </w:rPr>
+        <w:t xml:space="preserve"> advancements to many fields such as psychology, education, medical, and military in the form of </w:t>
+      </w:r>
+      <w:r>
+        <w:rPr>
+          <w:sz w:val="24"/>
+          <w:szCs w:val="24"/>
+        </w:rPr>
+        <w:t>simulations</w:t>
+      </w:r>
+      <w:r>
+        <w:rPr>
+          <w:sz w:val="24"/>
+          <w:szCs w:val="24"/>
+        </w:rPr>
+        <w:t xml:space="preserve"> providing realistic virtual </w:t>
+      </w:r>
+      <w:r>
+        <w:rPr>
+          <w:sz w:val="24"/>
+          <w:szCs w:val="24"/>
+        </w:rPr>
+        <w:t>environments</w:t>
+      </w:r>
       <w:bookmarkStart w:id="0" w:name="_GoBack"/>
       <w:bookmarkEnd w:id="0"/>
+      <w:r>
+        <w:rPr>
+          <w:sz w:val="24"/>
+          <w:szCs w:val="24"/>
+        </w:rPr>
+        <w:t xml:space="preserve"> for the user to experience</w:t>
+      </w:r>
+      <w:r>
+        <w:rPr>
+          <w:sz w:val="24"/>
+          <w:szCs w:val="24"/>
+        </w:rPr>
+        <w:t>.</w:t>
+      </w:r>
     </w:p>
     <w:p>
       <w:pPr>
         <w:spacing w:line="480" w:lineRule="auto"/>
-        <w:rPr>
-          <w:sz w:val="24"/>
-          <w:szCs w:val="24"/>
-        </w:rPr>
-      </w:pPr>
-      <w:r>
-        <w:rPr>
-          <w:sz w:val="24"/>
-          <w:szCs w:val="24"/>
-        </w:rPr>
-        <w:tab/>
-        <w:t>Virtual reality has advanced a great deal over the years and is now used in a variety of applications.  These applications include immersive 3D</w:t>
-      </w:r>
-      <w:r>
-        <w:rPr>
-          <w:sz w:val="24"/>
-          <w:szCs w:val="24"/>
-        </w:rPr>
-        <w:t>(3-Dimensional)</w:t>
-      </w:r>
-      <w:r>
-        <w:rPr>
-          <w:sz w:val="24"/>
-          <w:szCs w:val="24"/>
-        </w:rPr>
-        <w:t xml:space="preserve"> worlds used in gaming, surgical training for medical students, military simulations (com</w:t>
-      </w:r>
-      <w:r>
-        <w:rPr>
-          <w:sz w:val="24"/>
-          <w:szCs w:val="24"/>
-        </w:rPr>
-        <w:t>mand, combat, and defusing IEDs (improvised explosive devices), etc.)</w:t>
-      </w:r>
-      <w:r>
-        <w:rPr>
-          <w:sz w:val="24"/>
-          <w:szCs w:val="24"/>
-        </w:rPr>
-        <w:t>, flight simulators, automobile prototype testing</w:t>
-      </w:r>
-      <w:r>
-        <w:rPr>
-          <w:sz w:val="24"/>
-          <w:szCs w:val="24"/>
-        </w:rPr>
-        <w:t xml:space="preserve">, PSTD(post-traumatic stress disorder) therapy, alternate approaches to education and more.  </w:t>
+        <w:ind w:firstLine="720"/>
+        <w:rPr>
+          <w:sz w:val="24"/>
+          <w:szCs w:val="24"/>
+        </w:rPr>
+      </w:pPr>
+      <w:r>
+        <w:rPr>
+          <w:sz w:val="24"/>
+          <w:szCs w:val="24"/>
+        </w:rPr>
+        <w:t xml:space="preserve">To conduct our research we are going to be using the </w:t>
+      </w:r>
+      <w:proofErr w:type="spellStart"/>
+      <w:r>
+        <w:rPr>
+          <w:sz w:val="24"/>
+          <w:szCs w:val="24"/>
+        </w:rPr>
+        <w:t>DeVry</w:t>
+      </w:r>
+      <w:proofErr w:type="spellEnd"/>
+      <w:r>
+        <w:rPr>
+          <w:sz w:val="24"/>
+          <w:szCs w:val="24"/>
+        </w:rPr>
+        <w:t xml:space="preserve"> </w:t>
+      </w:r>
+      <w:proofErr w:type="spellStart"/>
+      <w:r>
+        <w:rPr>
+          <w:sz w:val="24"/>
+          <w:szCs w:val="24"/>
+        </w:rPr>
+        <w:t>EBSCOhost</w:t>
+      </w:r>
+      <w:proofErr w:type="spellEnd"/>
+      <w:r>
+        <w:rPr>
+          <w:sz w:val="24"/>
+          <w:szCs w:val="24"/>
+        </w:rPr>
+        <w:t xml:space="preserve"> library resource as well as various government and educational websites including Science Daily, Scientific American, Wired, Popular Science, USC Institute for Creative Technologies to gather a broad </w:t>
+      </w:r>
+      <w:r>
+        <w:rPr>
+          <w:sz w:val="24"/>
+          <w:szCs w:val="24"/>
+        </w:rPr>
+        <w:lastRenderedPageBreak/>
+        <w:t>range of information.  From there we’ll focus more on individual aspects of the various applications of virtual reality by following through the references of the original articles we gather our initial information from.</w:t>
       </w:r>
     </w:p>
     <w:p>
@@ -156,52 +303,7 @@
           <w:sz w:val="24"/>
           <w:szCs w:val="24"/>
         </w:rPr>
-        <w:t xml:space="preserve">The purpose of virtual reality is to provide a sense of realism to a world that doesn’t exist.  </w:t>
-      </w:r>
-      <w:r>
-        <w:rPr>
-          <w:b/>
-          <w:sz w:val="24"/>
-          <w:szCs w:val="24"/>
-          <w:u w:val="single"/>
-        </w:rPr>
-        <w:t>Thesis</w:t>
-      </w:r>
-      <w:r>
-        <w:rPr>
-          <w:sz w:val="24"/>
-          <w:szCs w:val="24"/>
-        </w:rPr>
-        <w:t>:</w:t>
-      </w:r>
-      <w:r>
-        <w:rPr>
-          <w:b/>
-          <w:sz w:val="24"/>
-          <w:szCs w:val="24"/>
-        </w:rPr>
-        <w:t xml:space="preserve"> </w:t>
-      </w:r>
-      <w:r>
-        <w:rPr>
-          <w:sz w:val="24"/>
-          <w:szCs w:val="24"/>
-        </w:rPr>
-        <w:t xml:space="preserve"> Virtual reality is an emergent technology that is bringing forth advancements to many fields of study in the form of gaming and simulations</w:t>
-      </w:r>
-      <w:r>
-        <w:rPr>
-          <w:sz w:val="24"/>
-          <w:szCs w:val="24"/>
-        </w:rPr>
-        <w:t xml:space="preserve"> providing realistic virtual worlds for the user to experience</w:t>
-      </w:r>
-      <w:r>
-        <w:rPr>
-          <w:sz w:val="24"/>
-          <w:szCs w:val="24"/>
-        </w:rPr>
-        <w:t>.</w:t>
+        <w:t>As we are all involved in the same senior project group at the same time as this course, we are going to be managing our time by completing deadlines we set to ensure that all of the work from both of our large projects is completed in a timely manner.  By adhering to a strict work schedule we can ensure that all of the work that is required on a weekly basis is done on or before the deadline of that particular assignment.</w:t>
       </w:r>
     </w:p>
     <w:p>
@@ -218,47 +320,14 @@
           <w:sz w:val="24"/>
           <w:szCs w:val="24"/>
         </w:rPr>
-        <w:t xml:space="preserve">To conduct our research we are going to be using the </w:t>
-      </w:r>
-      <w:proofErr w:type="spellStart"/>
-      <w:r>
-        <w:rPr>
-          <w:sz w:val="24"/>
-          <w:szCs w:val="24"/>
-        </w:rPr>
-        <w:t>DeVry</w:t>
-      </w:r>
-      <w:proofErr w:type="spellEnd"/>
-      <w:r>
-        <w:rPr>
-          <w:sz w:val="24"/>
-          <w:szCs w:val="24"/>
-        </w:rPr>
-        <w:t xml:space="preserve"> </w:t>
-      </w:r>
-      <w:proofErr w:type="spellStart"/>
-      <w:r>
-        <w:rPr>
-          <w:sz w:val="24"/>
-          <w:szCs w:val="24"/>
-        </w:rPr>
-        <w:t>EBSCOhost</w:t>
-      </w:r>
-      <w:proofErr w:type="spellEnd"/>
-      <w:r>
-        <w:rPr>
-          <w:sz w:val="24"/>
-          <w:szCs w:val="24"/>
-        </w:rPr>
-        <w:t xml:space="preserve"> library resource as well as various government and educational websites including Science Daily, Scientific American, Wired, Popular Science, USC Institute for Creative Technologies to gather a broad </w:t>
-      </w:r>
-      <w:r>
-        <w:rPr>
-          <w:sz w:val="24"/>
-          <w:szCs w:val="24"/>
-        </w:rPr>
-        <w:lastRenderedPageBreak/>
-        <w:t>range of information.  From there we’ll focus more on individual aspects of the various applications of virtual reality by following through the references of the original articles we gather our initial information from.</w:t>
+        <w:t xml:space="preserve">To ensure solid communication is consistent, we have shared email addresses, phone numbers and Skype contact information.  We have </w:t>
+      </w:r>
+      <w:r>
+        <w:rPr>
+          <w:sz w:val="24"/>
+          <w:szCs w:val="24"/>
+        </w:rPr>
+        <w:t xml:space="preserve">and will continue to have both physical, on site meetings as well as online ones through Skype to ensure that we’re all on the same page as to what needs to be completed and when.  </w:t>
       </w:r>
     </w:p>
     <w:p>
@@ -275,47 +344,6 @@
           <w:sz w:val="24"/>
           <w:szCs w:val="24"/>
         </w:rPr>
-        <w:t>As we are all involved in the same senior project group at the same time as this course, we are going to be managing our time by completing deadlines we set to ensure that all of the work from both of our large projects is completed in a timely manner.  By adhering to a strict work schedule we can ensure that all of the work that is required on a weekly basis is done on or before the deadline of that particular assignment.</w:t>
-      </w:r>
-    </w:p>
-    <w:p>
-      <w:pPr>
-        <w:spacing w:line="480" w:lineRule="auto"/>
-        <w:ind w:firstLine="720"/>
-        <w:rPr>
-          <w:sz w:val="24"/>
-          <w:szCs w:val="24"/>
-        </w:rPr>
-      </w:pPr>
-      <w:r>
-        <w:rPr>
-          <w:sz w:val="24"/>
-          <w:szCs w:val="24"/>
-        </w:rPr>
-        <w:t xml:space="preserve">To ensure solid communication is consistent, we have shared email addresses, phone numbers and Skype contact information.  We have </w:t>
-      </w:r>
-      <w:r>
-        <w:rPr>
-          <w:sz w:val="24"/>
-          <w:szCs w:val="24"/>
-        </w:rPr>
-        <w:t xml:space="preserve">and will continue to have both physical, on site meetings as well as online ones through Skype to ensure that we’re all on the same page as to what needs to be completed and when.  </w:t>
-      </w:r>
-    </w:p>
-    <w:p>
-      <w:pPr>
-        <w:spacing w:line="480" w:lineRule="auto"/>
-        <w:ind w:firstLine="720"/>
-        <w:rPr>
-          <w:sz w:val="24"/>
-          <w:szCs w:val="24"/>
-        </w:rPr>
-      </w:pPr>
-      <w:r>
-        <w:rPr>
-          <w:sz w:val="24"/>
-          <w:szCs w:val="24"/>
-        </w:rPr>
         <w:t xml:space="preserve">Our team members include Jordon Kopp, Josh Kopp, Matt </w:t>
       </w:r>
       <w:proofErr w:type="spellStart"/>
@@ -332,23 +360,7 @@
           <w:sz w:val="24"/>
           <w:szCs w:val="24"/>
         </w:rPr>
-        <w:t xml:space="preserve">, Derek Finch and Vince </w:t>
-      </w:r>
-      <w:proofErr w:type="spellStart"/>
-      <w:r>
-        <w:rPr>
-          <w:sz w:val="24"/>
-          <w:szCs w:val="24"/>
-        </w:rPr>
-        <w:t>Smeraldo</w:t>
-      </w:r>
-      <w:proofErr w:type="spellEnd"/>
-      <w:r>
-        <w:rPr>
-          <w:sz w:val="24"/>
-          <w:szCs w:val="24"/>
-        </w:rPr>
-        <w:t xml:space="preserve">.  Vince will be our point man and will turn in all of the work that is required for the group on a weekly basis.  Jordon is taking care of the science and technology portion.  We feel that explaining this aspect of virtual reality is important because it is an emerging technology.  Josh is taking care of the business and economics portion.  We feel that this is important to research because it is a growing market that is becoming increasingly popular over the years.  Matt is taking care of the history aspect.  We feel that it’s important to cover the background of virtual reality and understand how it got to where it is today.  Derek is covering the future of virtual reality.  This is an important area to research because the technology is </w:t>
+        <w:t xml:space="preserve">, Derek Finch and Vince Smeraldo.  Vince will be our point man and will turn in all of the work that is required for the group on a weekly basis.  Jordon is taking care of the science and technology portion.  We feel that explaining this aspect of virtual reality is important because it is an emerging technology.  Josh is taking care of the business and economics portion.  We feel that this is important to research because it is a growing market that is becoming increasingly popular over the years.  Matt is taking care of the history aspect.  We feel that it’s important to cover the background of virtual reality and understand how it got to where it is today.  Derek is covering the future of virtual reality.  This is an important area to research because the technology is </w:t>
       </w:r>
       <w:r>
         <w:rPr>

</xml_diff>